<commit_message>
uma dash funcionando e as médias exibindo na tela
</commit_message>
<xml_diff>
--- a/documentacao/DOCUMENTAÇÃO PiraTuor.docx
+++ b/documentacao/DOCUMENTAÇÃO PiraTuor.docx
@@ -24,7 +24,6 @@
           <w:szCs w:val="72"/>
         </w:rPr>
       </w:pPr>
-      <w:proofErr w:type="spellStart"/>
       <w:r>
         <w:rPr>
           <w:rFonts w:ascii="Arial" w:hAnsi="Arial" w:cs="Arial"/>
@@ -33,7 +32,7 @@
           <w:sz w:val="72"/>
           <w:szCs w:val="72"/>
         </w:rPr>
-        <w:t>PiraTu</w:t>
+        <w:t>PiraT</w:t>
       </w:r>
       <w:r>
         <w:rPr>
@@ -53,13 +52,9 @@
           <w:sz w:val="72"/>
           <w:szCs w:val="72"/>
         </w:rPr>
-        <w:t>r</w:t>
-      </w:r>
-      <w:proofErr w:type="spellEnd"/>
-    </w:p>
-    <w:p>
-      <w:pPr>
-        <w:jc w:val="center"/>
+        <w:t>u</w:t>
+      </w:r>
+      <w:r>
         <w:rPr>
           <w:rFonts w:ascii="Arial" w:hAnsi="Arial" w:cs="Arial"/>
           <w:b/>
@@ -67,7 +62,50 @@
           <w:sz w:val="72"/>
           <w:szCs w:val="72"/>
         </w:rPr>
-      </w:pPr>
+        <w:t>r</w:t>
+      </w:r>
+    </w:p>
+    <w:p>
+      <w:pPr>
+        <w:jc w:val="center"/>
+        <w:rPr>
+          <w:rFonts w:ascii="Arial" w:hAnsi="Arial" w:cs="Arial"/>
+          <w:b/>
+          <w:bCs/>
+          <w:sz w:val="72"/>
+          <w:szCs w:val="72"/>
+        </w:rPr>
+      </w:pPr>
+      <w:r>
+        <w:rPr>
+          <w:rFonts w:ascii="Arial" w:hAnsi="Arial" w:cs="Arial"/>
+          <w:b/>
+          <w:bCs/>
+          <w:sz w:val="72"/>
+          <w:szCs w:val="72"/>
+        </w:rPr>
+        <w:softHyphen/>
+      </w:r>
+      <w:r>
+        <w:rPr>
+          <w:rFonts w:ascii="Arial" w:hAnsi="Arial" w:cs="Arial"/>
+          <w:b/>
+          <w:bCs/>
+          <w:sz w:val="72"/>
+          <w:szCs w:val="72"/>
+        </w:rPr>
+        <w:softHyphen/>
+      </w:r>
+      <w:r>
+        <w:rPr>
+          <w:rFonts w:ascii="Arial" w:hAnsi="Arial" w:cs="Arial"/>
+          <w:b/>
+          <w:bCs/>
+          <w:sz w:val="72"/>
+          <w:szCs w:val="72"/>
+        </w:rPr>
+        <w:softHyphen/>
+      </w:r>
     </w:p>
     <w:p>
       <w:pPr>
@@ -147,203 +185,57 @@
           <w:sz w:val="24"/>
           <w:szCs w:val="24"/>
         </w:rPr>
+        <w:t xml:space="preserve"> Cayowá, eles foram os primeiros habitantes da região, que recebeu o nome de “Tijuco Preto”, que significa “caminho de entrada” em tupi-guarani.</w:t>
+      </w:r>
+    </w:p>
+    <w:p>
+      <w:pPr>
+        <w:rPr>
+          <w:rFonts w:ascii="Arial" w:hAnsi="Arial" w:cs="Arial"/>
+          <w:sz w:val="24"/>
+          <w:szCs w:val="24"/>
+        </w:rPr>
+      </w:pPr>
+      <w:r>
+        <w:rPr>
+          <w:rFonts w:ascii="Arial" w:hAnsi="Arial" w:cs="Arial"/>
+          <w:sz w:val="24"/>
+          <w:szCs w:val="24"/>
+        </w:rPr>
+        <w:t>A cidade de Piraju foi ocupada em 1859, com a chegada da família Arruda à região. No entanto, historiadores acreditam que o município de Piraju teve seu início por volta de 1800, devido à existência de uma estrada utilizada por viajantes para chegar a algumas localidades na região. Devido a esse fato e à fertilidade da terra, alguns colonos foram tomando posse e por ali se estabelecendo</w:t>
+      </w:r>
+      <w:r>
+        <w:rPr>
+          <w:rFonts w:ascii="Arial" w:hAnsi="Arial" w:cs="Arial"/>
+          <w:sz w:val="24"/>
+          <w:szCs w:val="24"/>
+        </w:rPr>
+        <w:t>.</w:t>
+      </w:r>
+      <w:r>
+        <w:rPr>
+          <w:rFonts w:ascii="Arial" w:hAnsi="Arial" w:cs="Arial"/>
+          <w:sz w:val="24"/>
+          <w:szCs w:val="24"/>
+        </w:rPr>
         <w:t xml:space="preserve"> </w:t>
       </w:r>
-      <w:proofErr w:type="spellStart"/>
-      <w:r>
-        <w:rPr>
-          <w:rFonts w:ascii="Arial" w:hAnsi="Arial" w:cs="Arial"/>
-          <w:sz w:val="24"/>
-          <w:szCs w:val="24"/>
-        </w:rPr>
-        <w:t>Cayowá</w:t>
-      </w:r>
-      <w:proofErr w:type="spellEnd"/>
-      <w:r>
-        <w:rPr>
-          <w:rFonts w:ascii="Arial" w:hAnsi="Arial" w:cs="Arial"/>
-          <w:sz w:val="24"/>
-          <w:szCs w:val="24"/>
-        </w:rPr>
-        <w:t>, e</w:t>
-      </w:r>
-      <w:r>
-        <w:rPr>
-          <w:rFonts w:ascii="Arial" w:hAnsi="Arial" w:cs="Arial"/>
-          <w:sz w:val="24"/>
-          <w:szCs w:val="24"/>
-        </w:rPr>
-        <w:t>les foram os primeiros habitantes da região, que recebeu o nome de “Tijuco Preto”, que significa “caminho de entrada” em tupi-guarani.</w:t>
-      </w:r>
-    </w:p>
-    <w:p>
-      <w:pPr>
-        <w:rPr>
-          <w:rFonts w:ascii="Arial" w:hAnsi="Arial" w:cs="Arial"/>
-          <w:sz w:val="24"/>
-          <w:szCs w:val="24"/>
-        </w:rPr>
-      </w:pPr>
-      <w:r>
-        <w:rPr>
-          <w:rFonts w:ascii="Arial" w:hAnsi="Arial" w:cs="Arial"/>
-          <w:sz w:val="24"/>
-          <w:szCs w:val="24"/>
-        </w:rPr>
-        <w:t>A</w:t>
-      </w:r>
-      <w:r>
-        <w:rPr>
-          <w:rFonts w:ascii="Arial" w:hAnsi="Arial" w:cs="Arial"/>
-          <w:sz w:val="24"/>
-          <w:szCs w:val="24"/>
-        </w:rPr>
-        <w:t xml:space="preserve"> cidade de Piraju foi ocupada em 1859, com a chegada da família Arruda à região. No entanto, historiadores acreditam que o município de Piraju teve seu início por volta de 1800, devido à existência de uma estrada utilizada por viajantes para chegar a algumas localidades na região. Devido a esse fato e à fertilidade da terra, alguns colonos foram tomando posse e por ali se estabelecendo</w:t>
-      </w:r>
-      <w:r>
-        <w:rPr>
-          <w:rFonts w:ascii="Arial" w:hAnsi="Arial" w:cs="Arial"/>
-          <w:sz w:val="24"/>
-          <w:szCs w:val="24"/>
-        </w:rPr>
-        <w:t>.</w:t>
-      </w:r>
-      <w:r>
-        <w:rPr>
-          <w:rFonts w:ascii="Arial" w:hAnsi="Arial" w:cs="Arial"/>
-          <w:sz w:val="24"/>
-          <w:szCs w:val="24"/>
-        </w:rPr>
-        <w:t xml:space="preserve"> </w:t>
-      </w:r>
-    </w:p>
-    <w:p>
-      <w:pPr>
-        <w:rPr>
-          <w:rFonts w:ascii="Arial" w:hAnsi="Arial" w:cs="Arial"/>
-          <w:sz w:val="24"/>
-          <w:szCs w:val="24"/>
-        </w:rPr>
-      </w:pPr>
-      <w:r>
-        <w:rPr>
-          <w:rFonts w:ascii="Arial" w:hAnsi="Arial" w:cs="Arial"/>
-          <w:sz w:val="24"/>
-          <w:szCs w:val="24"/>
-        </w:rPr>
-        <w:t> As terras pertenciam a três famílias da região: Arruda, Faustino e Graciano e, por volta de 1859, foram doadas para a criação do Patrimônio de São Sebastião</w:t>
-      </w:r>
-      <w:r>
-        <w:rPr>
-          <w:rFonts w:ascii="Arial" w:hAnsi="Arial" w:cs="Arial"/>
-          <w:sz w:val="24"/>
-          <w:szCs w:val="24"/>
-        </w:rPr>
-        <w:t xml:space="preserve">. </w:t>
-      </w:r>
-      <w:r>
-        <w:rPr>
-          <w:rFonts w:ascii="Arial" w:hAnsi="Arial" w:cs="Arial"/>
-          <w:sz w:val="24"/>
-          <w:szCs w:val="24"/>
-        </w:rPr>
-        <w:t>Em 16 de Março de 1871, através do Decreto-Lei Estadual 23, foi criada a freguesia São Sebastião do Tijuco Preto, pertencendo ao município de São João Batista do Rio Verde (atual </w:t>
-      </w:r>
-      <w:r>
-        <w:rPr>
-          <w:rFonts w:ascii="Arial" w:hAnsi="Arial" w:cs="Arial"/>
-          <w:sz w:val="24"/>
-          <w:szCs w:val="24"/>
-        </w:rPr>
-        <w:t>Itaporanga</w:t>
-      </w:r>
-      <w:r>
-        <w:rPr>
-          <w:rFonts w:ascii="Arial" w:hAnsi="Arial" w:cs="Arial"/>
-          <w:sz w:val="24"/>
-          <w:szCs w:val="24"/>
-        </w:rPr>
-        <w:t>), sendo, mais tarde, elevada à vila com a mesma denominação através da Lei Provincial Onze, de 25 de abril de 1880.</w:t>
-      </w:r>
-      <w:r>
-        <w:rPr>
-          <w:rFonts w:ascii="Arial" w:hAnsi="Arial" w:cs="Arial"/>
-          <w:sz w:val="24"/>
-          <w:szCs w:val="24"/>
-        </w:rPr>
-        <w:t xml:space="preserve"> </w:t>
-      </w:r>
-      <w:r>
-        <w:rPr>
-          <w:rFonts w:ascii="Arial" w:hAnsi="Arial" w:cs="Arial"/>
-          <w:sz w:val="24"/>
-          <w:szCs w:val="24"/>
-        </w:rPr>
-        <w:t>Em 6 de junho de 1891, recebeu a denominação Piraju, que, segundo o </w:t>
-      </w:r>
-      <w:r>
-        <w:rPr>
-          <w:rFonts w:ascii="Arial" w:hAnsi="Arial" w:cs="Arial"/>
-          <w:sz w:val="24"/>
-          <w:szCs w:val="24"/>
-        </w:rPr>
-        <w:t>escritor</w:t>
-      </w:r>
-      <w:r>
-        <w:rPr>
-          <w:rFonts w:ascii="Arial" w:hAnsi="Arial" w:cs="Arial"/>
-          <w:sz w:val="24"/>
-          <w:szCs w:val="24"/>
-        </w:rPr>
-        <w:t> e </w:t>
-      </w:r>
-      <w:r>
-        <w:rPr>
-          <w:rFonts w:ascii="Arial" w:hAnsi="Arial" w:cs="Arial"/>
-          <w:sz w:val="24"/>
-          <w:szCs w:val="24"/>
-        </w:rPr>
-        <w:t>pesquisador</w:t>
-      </w:r>
-      <w:r>
-        <w:rPr>
-          <w:rFonts w:ascii="Arial" w:hAnsi="Arial" w:cs="Arial"/>
-          <w:sz w:val="24"/>
-          <w:szCs w:val="24"/>
-        </w:rPr>
-        <w:t> </w:t>
-      </w:r>
-      <w:r>
-        <w:rPr>
-          <w:rFonts w:ascii="Arial" w:hAnsi="Arial" w:cs="Arial"/>
-          <w:sz w:val="24"/>
-          <w:szCs w:val="24"/>
-        </w:rPr>
-        <w:t>Clóvis Chiaradia,</w:t>
-      </w:r>
-      <w:r>
-        <w:rPr>
-          <w:rFonts w:ascii="Arial" w:hAnsi="Arial" w:cs="Arial"/>
-          <w:sz w:val="24"/>
-          <w:szCs w:val="24"/>
-        </w:rPr>
-        <w:t xml:space="preserve"> se originou do termo </w:t>
-      </w:r>
-      <w:r>
-        <w:rPr>
-          <w:rFonts w:ascii="Arial" w:hAnsi="Arial" w:cs="Arial"/>
-          <w:sz w:val="24"/>
-          <w:szCs w:val="24"/>
-        </w:rPr>
-        <w:t>Tupi-Guarani</w:t>
-      </w:r>
-      <w:r>
-        <w:rPr>
-          <w:rFonts w:ascii="Arial" w:hAnsi="Arial" w:cs="Arial"/>
-          <w:sz w:val="24"/>
-          <w:szCs w:val="24"/>
-        </w:rPr>
-        <w:t> "pirá-ju(ba)", que significa "peixe amarelo" ou "peixe dourado", através da junção dos termos pirá ("peixe") e îub ("amarelo")</w:t>
+    </w:p>
+    <w:p>
+      <w:pPr>
+        <w:rPr>
+          <w:rFonts w:ascii="Arial" w:hAnsi="Arial" w:cs="Arial"/>
+          <w:sz w:val="24"/>
+          <w:szCs w:val="24"/>
+        </w:rPr>
+      </w:pPr>
+      <w:r>
+        <w:rPr>
+          <w:rFonts w:ascii="Arial" w:hAnsi="Arial" w:cs="Arial"/>
+          <w:sz w:val="24"/>
+          <w:szCs w:val="24"/>
+        </w:rPr>
+        <w:t> As terras pertenciam a três famílias da região: Arruda, Faustino e Graciano e, por volta de 1859, foram doadas para a criação do Patrimônio de São Sebastião. Em 16 de Março de 1871, através do Decreto-Lei Estadual 23, foi criada a freguesia São Sebastião do Tijuco Preto, pertencendo ao município de São João Batista do Rio Verde (atual Itaporanga), sendo, mais tarde, elevada à vila com a mesma denominação através da Lei Provincial Onze, de 25 de abril de 1880. Em 6 de junho de 1891, recebeu a denominação Piraju, que, segundo o escritor e pesquisador Clóvis Chiaradia, se originou do termo Tupi-Guarani "pirá-ju(ba)", que significa "peixe amarelo" ou "peixe dourado", através da junção dos termos pirá ("peixe") e îub ("amarelo")</w:t>
       </w:r>
       <w:r>
         <w:rPr>
@@ -530,15 +422,7 @@
           <w:sz w:val="24"/>
           <w:szCs w:val="24"/>
         </w:rPr>
-        <w:t xml:space="preserve"> que são:</w:t>
-      </w:r>
-      <w:r>
-        <w:rPr>
-          <w:rFonts w:ascii="Arial" w:hAnsi="Arial" w:cs="Arial"/>
-          <w:sz w:val="24"/>
-          <w:szCs w:val="24"/>
-        </w:rPr>
-        <w:t> </w:t>
+        <w:t xml:space="preserve"> que são: </w:t>
       </w:r>
       <w:hyperlink r:id="rId5" w:tgtFrame="_blank" w:history="1">
         <w:r>
@@ -673,16 +557,7 @@
           <w:szCs w:val="24"/>
           <w:shd w:val="clear" w:color="auto" w:fill="FCFCFC"/>
         </w:rPr>
-        <w:t xml:space="preserve"> </w:t>
-      </w:r>
-      <w:r>
-        <w:rPr>
-          <w:rFonts w:ascii="Arial" w:hAnsi="Arial" w:cs="Arial"/>
-          <w:sz w:val="24"/>
-          <w:szCs w:val="24"/>
-          <w:shd w:val="clear" w:color="auto" w:fill="FCFCFC"/>
-        </w:rPr>
-        <w:t>Construída em 1956 e inaugurada em 1962</w:t>
+        <w:t xml:space="preserve"> Construída em 1956 e inaugurada em 1962</w:t>
       </w:r>
       <w:r>
         <w:rPr>
@@ -771,69 +646,33 @@
           <w:sz w:val="24"/>
           <w:szCs w:val="24"/>
         </w:rPr>
-        <w:t>Em 2002, transformou-se em </w:t>
-      </w:r>
-      <w:r>
-        <w:rPr>
-          <w:rFonts w:ascii="Arial" w:hAnsi="Arial" w:cs="Arial"/>
-          <w:sz w:val="24"/>
-          <w:szCs w:val="24"/>
-        </w:rPr>
-        <w:t>Estância Turística</w:t>
-      </w:r>
-      <w:r>
-        <w:rPr>
-          <w:rFonts w:ascii="Arial" w:hAnsi="Arial" w:cs="Arial"/>
-          <w:sz w:val="24"/>
-          <w:szCs w:val="24"/>
-        </w:rPr>
-        <w:t>, título atualmente restrito a um grupo de municípios paulistas e que garante verbas estaduais adicionais para investimento turístico.</w:t>
-      </w:r>
-    </w:p>
-    <w:p>
-      <w:pPr>
-        <w:rPr>
-          <w:rFonts w:ascii="Arial" w:hAnsi="Arial" w:cs="Arial"/>
-          <w:sz w:val="24"/>
-          <w:szCs w:val="24"/>
-        </w:rPr>
-      </w:pPr>
-      <w:r>
-        <w:rPr>
-          <w:rFonts w:ascii="Arial" w:hAnsi="Arial" w:cs="Arial"/>
-          <w:sz w:val="24"/>
-          <w:szCs w:val="24"/>
-        </w:rPr>
-        <w:t xml:space="preserve">Além do potencial turístico, hoje, Piraju é município conhecido internacionalmente pela produção de café de qualidade, iniciado com produtores filiados à PROCED (Associação dos Produtores de Café Descascado de Piraju e Região). Destaque-se também a APPI (Associação de </w:t>
-      </w:r>
-      <w:proofErr w:type="spellStart"/>
-      <w:r>
-        <w:rPr>
-          <w:rFonts w:ascii="Arial" w:hAnsi="Arial" w:cs="Arial"/>
-          <w:sz w:val="24"/>
-          <w:szCs w:val="24"/>
-        </w:rPr>
-        <w:t>Plasticultores</w:t>
-      </w:r>
-      <w:proofErr w:type="spellEnd"/>
-      <w:r>
-        <w:rPr>
-          <w:rFonts w:ascii="Arial" w:hAnsi="Arial" w:cs="Arial"/>
-          <w:sz w:val="24"/>
-          <w:szCs w:val="24"/>
-        </w:rPr>
-        <w:t xml:space="preserve"> de Piraju e Região), integrando produtores de </w:t>
-      </w:r>
-      <w:proofErr w:type="spellStart"/>
-      <w:r>
-        <w:rPr>
-          <w:rFonts w:ascii="Arial" w:hAnsi="Arial" w:cs="Arial"/>
-          <w:sz w:val="24"/>
-          <w:szCs w:val="24"/>
-        </w:rPr>
-        <w:t>horti-fruti</w:t>
-      </w:r>
-      <w:proofErr w:type="spellEnd"/>
+        <w:t>Em 2002, transformou-se em Estância Turística, título atualmente restrito a um grupo de municípios paulistas e que garante verbas estaduais adicionais para investimento turístico.</w:t>
+      </w:r>
+    </w:p>
+    <w:p>
+      <w:pPr>
+        <w:rPr>
+          <w:rFonts w:ascii="Arial" w:hAnsi="Arial" w:cs="Arial"/>
+          <w:sz w:val="24"/>
+          <w:szCs w:val="24"/>
+        </w:rPr>
+      </w:pPr>
+      <w:r>
+        <w:rPr>
+          <w:rFonts w:ascii="Arial" w:hAnsi="Arial" w:cs="Arial"/>
+          <w:sz w:val="24"/>
+          <w:szCs w:val="24"/>
+        </w:rPr>
+        <w:t xml:space="preserve">Além do potencial turístico, hoje, Piraju é município conhecido internacionalmente pela produção de café de qualidade, iniciado com produtores filiados à PROCED (Associação dos Produtores de Café Descascado de Piraju e Região). Destaque-se também a APPI (Associação de Plasticultores de Piraju e Região), integrando produtores de </w:t>
+      </w:r>
+      <w:r>
+        <w:rPr>
+          <w:rFonts w:ascii="Arial" w:hAnsi="Arial" w:cs="Arial"/>
+          <w:sz w:val="24"/>
+          <w:szCs w:val="24"/>
+        </w:rPr>
+        <w:t>hortifruti</w:t>
+      </w:r>
       <w:r>
         <w:rPr>
           <w:rFonts w:ascii="Arial" w:hAnsi="Arial" w:cs="Arial"/>
@@ -857,25 +696,23 @@
           <w:sz w:val="24"/>
           <w:szCs w:val="24"/>
         </w:rPr>
-        <w:t xml:space="preserve">Mais recentemente, Piraju tem buscado destacar seus atrativos turísticos, reconhecendo o potencial de suas paisagens naturais e riqueza histórica. O projeto </w:t>
-      </w:r>
-      <w:proofErr w:type="spellStart"/>
-      <w:r>
-        <w:rPr>
-          <w:rFonts w:ascii="Arial" w:hAnsi="Arial" w:cs="Arial"/>
-          <w:sz w:val="24"/>
-          <w:szCs w:val="24"/>
-        </w:rPr>
-        <w:t>PiraTuor</w:t>
-      </w:r>
-      <w:proofErr w:type="spellEnd"/>
-      <w:r>
-        <w:rPr>
-          <w:rFonts w:ascii="Arial" w:hAnsi="Arial" w:cs="Arial"/>
-          <w:sz w:val="24"/>
-          <w:szCs w:val="24"/>
-        </w:rPr>
-        <w:t>, um guia turístico online, exemplifica os esforços da cidade em promover seu patrimônio e atrair visitantes.</w:t>
+        <w:t>Mais recentemente, Piraju tem buscado destacar seus atrativos turísticos, reconhecendo o potencial de suas paisagens naturais e riqueza histórica. O projeto PiraTo</w:t>
+      </w:r>
+      <w:r>
+        <w:rPr>
+          <w:rFonts w:ascii="Arial" w:hAnsi="Arial" w:cs="Arial"/>
+          <w:sz w:val="24"/>
+          <w:szCs w:val="24"/>
+        </w:rPr>
+        <w:t>u</w:t>
+      </w:r>
+      <w:r>
+        <w:rPr>
+          <w:rFonts w:ascii="Arial" w:hAnsi="Arial" w:cs="Arial"/>
+          <w:sz w:val="24"/>
+          <w:szCs w:val="24"/>
+        </w:rPr>
+        <w:t>r, um guia turístico online, exemplifica os esforços da cidade em promover seu patrimônio e atrair visitantes.</w:t>
       </w:r>
     </w:p>
     <w:p>
@@ -939,7 +776,23 @@
           <w:sz w:val="24"/>
           <w:szCs w:val="24"/>
         </w:rPr>
-        <w:t>Obter o aumento de 10% no número de turistas em piraju.</w:t>
+        <w:t xml:space="preserve">Obter o aumento de 10% no número de turistas em </w:t>
+      </w:r>
+      <w:r>
+        <w:rPr>
+          <w:rFonts w:ascii="Arial" w:hAnsi="Arial" w:cs="Arial"/>
+          <w:sz w:val="24"/>
+          <w:szCs w:val="24"/>
+        </w:rPr>
+        <w:t>P</w:t>
+      </w:r>
+      <w:r>
+        <w:rPr>
+          <w:rFonts w:ascii="Arial" w:hAnsi="Arial" w:cs="Arial"/>
+          <w:sz w:val="24"/>
+          <w:szCs w:val="24"/>
+        </w:rPr>
+        <w:t>iraju.</w:t>
       </w:r>
     </w:p>
     <w:p>
@@ -1001,15 +854,7 @@
           <w:sz w:val="24"/>
           <w:szCs w:val="24"/>
         </w:rPr>
-        <w:t xml:space="preserve">Promover e divulgar Piraju e seus pontos </w:t>
-      </w:r>
-      <w:r>
-        <w:rPr>
-          <w:rFonts w:ascii="Arial" w:hAnsi="Arial" w:cs="Arial"/>
-          <w:sz w:val="24"/>
-          <w:szCs w:val="24"/>
-        </w:rPr>
-        <w:t>turísticos;</w:t>
+        <w:t>Promover e divulgar Piraju e seus pontos turísticos;</w:t>
       </w:r>
     </w:p>
     <w:p>
@@ -1121,42 +966,49 @@
           <w:sz w:val="48"/>
           <w:szCs w:val="48"/>
         </w:rPr>
-        <w:t>Contexto:</w:t>
-      </w:r>
-    </w:p>
-    <w:p>
-      <w:pPr>
-        <w:rPr>
-          <w:sz w:val="24"/>
-          <w:szCs w:val="24"/>
-          <w:lang w:eastAsia="pt-BR"/>
-        </w:rPr>
-      </w:pPr>
-      <w:r>
-        <w:rPr>
-          <w:sz w:val="24"/>
-          <w:szCs w:val="24"/>
-          <w:lang w:eastAsia="pt-BR"/>
-        </w:rPr>
-        <w:t>A cidade de Piraju é conhecida por sua rica história, beleza natural e pontos turísticos únicos. Com o intuito de promover o turismo local e proporcionar uma experiência informativa e envolvente para os visitantes, o site "</w:t>
-      </w:r>
-      <w:proofErr w:type="spellStart"/>
-      <w:r>
-        <w:rPr>
-          <w:sz w:val="24"/>
-          <w:szCs w:val="24"/>
-          <w:lang w:eastAsia="pt-BR"/>
-        </w:rPr>
-        <w:t>PiraTuor</w:t>
-      </w:r>
-      <w:proofErr w:type="spellEnd"/>
-      <w:r>
-        <w:rPr>
-          <w:sz w:val="24"/>
-          <w:szCs w:val="24"/>
-          <w:lang w:eastAsia="pt-BR"/>
-        </w:rPr>
-        <w:t>" foi desenvolvido. Este projeto visa fornecer um guia completo dos melhores pontos turísticos de Piraju, oferecendo informações e</w:t>
+        <w:t>Resumo</w:t>
+      </w:r>
+      <w:r>
+        <w:rPr>
+          <w:b/>
+          <w:bCs/>
+          <w:sz w:val="48"/>
+          <w:szCs w:val="48"/>
+        </w:rPr>
+        <w:t>:</w:t>
+      </w:r>
+    </w:p>
+    <w:p>
+      <w:pPr>
+        <w:rPr>
+          <w:sz w:val="24"/>
+          <w:szCs w:val="24"/>
+          <w:lang w:eastAsia="pt-BR"/>
+        </w:rPr>
+      </w:pPr>
+      <w:r>
+        <w:rPr>
+          <w:sz w:val="24"/>
+          <w:szCs w:val="24"/>
+          <w:lang w:eastAsia="pt-BR"/>
+        </w:rPr>
+        <w:t>A cidade de Piraju é conhecida por sua rica história, beleza natural e pontos turísticos únicos. Com o intuito de promover o turismo local e proporcionar uma experiência informativa e envolvente para os visitantes, o site "PiraTo</w:t>
+      </w:r>
+      <w:r>
+        <w:rPr>
+          <w:sz w:val="24"/>
+          <w:szCs w:val="24"/>
+          <w:lang w:eastAsia="pt-BR"/>
+        </w:rPr>
+        <w:t>u</w:t>
+      </w:r>
+      <w:r>
+        <w:rPr>
+          <w:sz w:val="24"/>
+          <w:szCs w:val="24"/>
+          <w:lang w:eastAsia="pt-BR"/>
+        </w:rPr>
+        <w:t>r" foi desenvolvido. Este projeto visa fornecer um guia completo dos melhores pontos turísticos de Piraju, oferecendo informações e</w:t>
       </w:r>
       <w:r>
         <w:rPr>
@@ -1489,7 +1341,7 @@
           <w:sz w:val="48"/>
           <w:szCs w:val="48"/>
         </w:rPr>
-        <w:t>Objetivos</w:t>
+        <w:t>Objetivos de Desenvolvimento Sustentável da ONU</w:t>
       </w:r>
       <w:r>
         <w:rPr>
@@ -1499,9 +1351,205 @@
           <w:sz w:val="48"/>
           <w:szCs w:val="48"/>
         </w:rPr>
-        <w:t xml:space="preserve"> </w:t>
-      </w:r>
-      <w:r>
+        <w:t xml:space="preserve"> Envolvidos</w:t>
+      </w:r>
+    </w:p>
+    <w:p>
+      <w:pPr>
+        <w:jc w:val="center"/>
+        <w:rPr>
+          <w:rFonts w:ascii="Arial" w:hAnsi="Arial" w:cs="Arial"/>
+          <w:b/>
+          <w:bCs/>
+          <w:sz w:val="24"/>
+          <w:szCs w:val="24"/>
+          <w:lang w:eastAsia="pt-BR"/>
+        </w:rPr>
+      </w:pPr>
+      <w:r>
+        <w:rPr>
+          <w:rFonts w:ascii="Arial" w:hAnsi="Arial" w:cs="Arial"/>
+          <w:b/>
+          <w:bCs/>
+          <w:sz w:val="24"/>
+          <w:szCs w:val="24"/>
+          <w:lang w:eastAsia="pt-BR"/>
+        </w:rPr>
+        <w:t>7. Energia Acessível e Limpa</w:t>
+      </w:r>
+    </w:p>
+    <w:p>
+      <w:pPr>
+        <w:jc w:val="center"/>
+        <w:rPr>
+          <w:rFonts w:ascii="Arial" w:hAnsi="Arial" w:cs="Arial"/>
+          <w:sz w:val="24"/>
+          <w:szCs w:val="24"/>
+        </w:rPr>
+      </w:pPr>
+      <w:r>
+        <w:rPr>
+          <w:rFonts w:ascii="Arial" w:hAnsi="Arial" w:cs="Arial"/>
+          <w:sz w:val="24"/>
+          <w:szCs w:val="24"/>
+        </w:rPr>
+        <w:t>A presença da Usina Hidrelétrica de Piraju contribui para a geração de energia elétrica na região, promovendo o acesso à energia de maneira eficiente. A energia hidrelétrica é uma fonte relativamente limpa em comparação com fontes de energia mais poluentes.</w:t>
+      </w:r>
+    </w:p>
+    <w:p>
+      <w:pPr>
+        <w:jc w:val="center"/>
+        <w:rPr>
+          <w:rFonts w:ascii="Arial" w:hAnsi="Arial" w:cs="Arial"/>
+          <w:sz w:val="24"/>
+          <w:szCs w:val="24"/>
+          <w:lang w:eastAsia="pt-BR"/>
+        </w:rPr>
+      </w:pPr>
+    </w:p>
+    <w:p>
+      <w:pPr>
+        <w:jc w:val="center"/>
+        <w:rPr>
+          <w:rFonts w:ascii="Arial" w:hAnsi="Arial" w:cs="Arial"/>
+          <w:sz w:val="24"/>
+          <w:szCs w:val="24"/>
+          <w:lang w:eastAsia="pt-BR"/>
+        </w:rPr>
+      </w:pPr>
+    </w:p>
+    <w:p>
+      <w:pPr>
+        <w:jc w:val="center"/>
+        <w:rPr>
+          <w:rFonts w:ascii="Arial" w:hAnsi="Arial" w:cs="Arial"/>
+          <w:b/>
+          <w:bCs/>
+          <w:sz w:val="24"/>
+          <w:szCs w:val="24"/>
+          <w:lang w:eastAsia="pt-BR"/>
+        </w:rPr>
+      </w:pPr>
+      <w:r>
+        <w:rPr>
+          <w:rFonts w:ascii="Arial" w:hAnsi="Arial" w:cs="Arial"/>
+          <w:b/>
+          <w:bCs/>
+          <w:sz w:val="24"/>
+          <w:szCs w:val="24"/>
+          <w:lang w:eastAsia="pt-BR"/>
+        </w:rPr>
+        <w:t>14. Vida na água</w:t>
+      </w:r>
+    </w:p>
+    <w:p>
+      <w:pPr>
+        <w:jc w:val="center"/>
+        <w:rPr>
+          <w:rFonts w:ascii="Arial" w:hAnsi="Arial" w:cs="Arial"/>
+          <w:sz w:val="24"/>
+          <w:szCs w:val="24"/>
+        </w:rPr>
+      </w:pPr>
+      <w:r>
+        <w:rPr>
+          <w:rFonts w:ascii="Arial" w:hAnsi="Arial" w:cs="Arial"/>
+          <w:sz w:val="24"/>
+          <w:szCs w:val="24"/>
+        </w:rPr>
+        <w:t>A cidade de Piraju está situada às margens do Rio Paranapanema, proporcionando um ambiente propício para a vida aquática. A preservação desse ecossistema é crucial para a biodiversidade e a manutenção da vida na água, alinhando-se com os objetivos de conservação e sustentabilidade.</w:t>
+      </w:r>
+    </w:p>
+    <w:p>
+      <w:pPr>
+        <w:jc w:val="center"/>
+        <w:rPr>
+          <w:rFonts w:ascii="Arial" w:hAnsi="Arial" w:cs="Arial"/>
+          <w:sz w:val="24"/>
+          <w:szCs w:val="24"/>
+          <w:lang w:eastAsia="pt-BR"/>
+        </w:rPr>
+      </w:pPr>
+    </w:p>
+    <w:p>
+      <w:pPr>
+        <w:jc w:val="center"/>
+        <w:rPr>
+          <w:rFonts w:ascii="Arial" w:hAnsi="Arial" w:cs="Arial"/>
+          <w:sz w:val="24"/>
+          <w:szCs w:val="24"/>
+          <w:lang w:eastAsia="pt-BR"/>
+        </w:rPr>
+      </w:pPr>
+    </w:p>
+    <w:p>
+      <w:pPr>
+        <w:jc w:val="center"/>
+        <w:rPr>
+          <w:rFonts w:ascii="Arial" w:hAnsi="Arial" w:cs="Arial"/>
+          <w:b/>
+          <w:bCs/>
+          <w:sz w:val="24"/>
+          <w:szCs w:val="24"/>
+          <w:lang w:eastAsia="pt-BR"/>
+        </w:rPr>
+      </w:pPr>
+      <w:r>
+        <w:rPr>
+          <w:rFonts w:ascii="Arial" w:hAnsi="Arial" w:cs="Arial"/>
+          <w:b/>
+          <w:bCs/>
+          <w:sz w:val="24"/>
+          <w:szCs w:val="24"/>
+          <w:lang w:eastAsia="pt-BR"/>
+        </w:rPr>
+        <w:t>3. Saúde e Bem-estar</w:t>
+      </w:r>
+    </w:p>
+    <w:p>
+      <w:pPr>
+        <w:jc w:val="center"/>
+        <w:rPr>
+          <w:rFonts w:ascii="Arial" w:hAnsi="Arial" w:cs="Arial"/>
+          <w:sz w:val="24"/>
+          <w:szCs w:val="24"/>
+        </w:rPr>
+      </w:pPr>
+      <w:r>
+        <w:rPr>
+          <w:rFonts w:ascii="Arial" w:hAnsi="Arial" w:cs="Arial"/>
+          <w:sz w:val="24"/>
+          <w:szCs w:val="24"/>
+        </w:rPr>
+        <w:t>A disponibilidade de áreas naturais, como rios e paisagens, pode contribuir para o bem-estar da população local, oferecendo espaços para lazer, atividades ao ar livre e promoção da saúde mental.</w:t>
+      </w:r>
+    </w:p>
+    <w:p>
+      <w:pPr>
+        <w:jc w:val="center"/>
+        <w:rPr>
+          <w:rFonts w:ascii="Arial" w:hAnsi="Arial" w:cs="Arial"/>
+          <w:sz w:val="24"/>
+          <w:szCs w:val="24"/>
+          <w:lang w:eastAsia="pt-BR"/>
+        </w:rPr>
+      </w:pPr>
+    </w:p>
+    <w:p>
+      <w:pPr>
+        <w:spacing w:line="360" w:lineRule="auto"/>
+        <w:rPr>
+          <w:rFonts w:ascii="Arial" w:hAnsi="Arial" w:cs="Arial"/>
+          <w:b/>
+          <w:bCs/>
+          <w:sz w:val="24"/>
+          <w:szCs w:val="24"/>
+        </w:rPr>
+      </w:pPr>
+    </w:p>
+    <w:p>
+      <w:pPr>
+        <w:spacing w:line="360" w:lineRule="auto"/>
         <w:rPr>
           <w:rFonts w:ascii="Arial" w:hAnsi="Arial" w:cs="Arial"/>
           <w:b/>
@@ -1509,8 +1557,7 @@
           <w:sz w:val="48"/>
           <w:szCs w:val="48"/>
         </w:rPr>
-        <w:t>de Desenvolvimento Sustentável da ONU</w:t>
-      </w:r>
+      </w:pPr>
       <w:r>
         <w:rPr>
           <w:rFonts w:ascii="Arial" w:hAnsi="Arial" w:cs="Arial"/>
@@ -1519,245 +1566,6 @@
           <w:sz w:val="48"/>
           <w:szCs w:val="48"/>
         </w:rPr>
-        <w:t xml:space="preserve"> Envolvidos</w:t>
-      </w:r>
-    </w:p>
-    <w:p>
-      <w:pPr>
-        <w:jc w:val="center"/>
-        <w:rPr>
-          <w:rFonts w:ascii="Arial" w:hAnsi="Arial" w:cs="Arial"/>
-          <w:b/>
-          <w:bCs/>
-          <w:sz w:val="24"/>
-          <w:szCs w:val="24"/>
-          <w:lang w:eastAsia="pt-BR"/>
-        </w:rPr>
-      </w:pPr>
-      <w:r>
-        <w:rPr>
-          <w:rFonts w:ascii="Arial" w:hAnsi="Arial" w:cs="Arial"/>
-          <w:b/>
-          <w:bCs/>
-          <w:sz w:val="24"/>
-          <w:szCs w:val="24"/>
-          <w:lang w:eastAsia="pt-BR"/>
-        </w:rPr>
-        <w:t>7. Energia Acessível e Limpa</w:t>
-      </w:r>
-    </w:p>
-    <w:p>
-      <w:pPr>
-        <w:jc w:val="center"/>
-        <w:rPr>
-          <w:rFonts w:ascii="Arial" w:hAnsi="Arial" w:cs="Arial"/>
-          <w:sz w:val="24"/>
-          <w:szCs w:val="24"/>
-        </w:rPr>
-      </w:pPr>
-      <w:r>
-        <w:rPr>
-          <w:rFonts w:ascii="Arial" w:hAnsi="Arial" w:cs="Arial"/>
-          <w:sz w:val="24"/>
-          <w:szCs w:val="24"/>
-        </w:rPr>
-        <w:t>A presença da Usina Hidrelétrica de Piraju contribui para a geração de energia elétrica na região, promovendo o acesso à energia de maneira eficiente. A energia hidrelétrica é uma fonte relativamente limpa em comparação com fontes de energia mais poluente</w:t>
-      </w:r>
-      <w:r>
-        <w:rPr>
-          <w:rFonts w:ascii="Arial" w:hAnsi="Arial" w:cs="Arial"/>
-          <w:sz w:val="24"/>
-          <w:szCs w:val="24"/>
-        </w:rPr>
-        <w:t>s.</w:t>
-      </w:r>
-    </w:p>
-    <w:p>
-      <w:pPr>
-        <w:jc w:val="center"/>
-        <w:rPr>
-          <w:rFonts w:ascii="Arial" w:hAnsi="Arial" w:cs="Arial"/>
-          <w:sz w:val="24"/>
-          <w:szCs w:val="24"/>
-          <w:lang w:eastAsia="pt-BR"/>
-        </w:rPr>
-      </w:pPr>
-    </w:p>
-    <w:p>
-      <w:pPr>
-        <w:jc w:val="center"/>
-        <w:rPr>
-          <w:rFonts w:ascii="Arial" w:hAnsi="Arial" w:cs="Arial"/>
-          <w:sz w:val="24"/>
-          <w:szCs w:val="24"/>
-          <w:lang w:eastAsia="pt-BR"/>
-        </w:rPr>
-      </w:pPr>
-    </w:p>
-    <w:p>
-      <w:pPr>
-        <w:jc w:val="center"/>
-        <w:rPr>
-          <w:rFonts w:ascii="Arial" w:hAnsi="Arial" w:cs="Arial"/>
-          <w:b/>
-          <w:bCs/>
-          <w:sz w:val="24"/>
-          <w:szCs w:val="24"/>
-          <w:lang w:eastAsia="pt-BR"/>
-        </w:rPr>
-      </w:pPr>
-      <w:r>
-        <w:rPr>
-          <w:rFonts w:ascii="Arial" w:hAnsi="Arial" w:cs="Arial"/>
-          <w:b/>
-          <w:bCs/>
-          <w:sz w:val="24"/>
-          <w:szCs w:val="24"/>
-          <w:lang w:eastAsia="pt-BR"/>
-        </w:rPr>
-        <w:t>14. Vida na água</w:t>
-      </w:r>
-    </w:p>
-    <w:p>
-      <w:pPr>
-        <w:jc w:val="center"/>
-        <w:rPr>
-          <w:rFonts w:ascii="Arial" w:hAnsi="Arial" w:cs="Arial"/>
-          <w:sz w:val="24"/>
-          <w:szCs w:val="24"/>
-        </w:rPr>
-      </w:pPr>
-      <w:r>
-        <w:rPr>
-          <w:rFonts w:ascii="Arial" w:hAnsi="Arial" w:cs="Arial"/>
-          <w:sz w:val="24"/>
-          <w:szCs w:val="24"/>
-        </w:rPr>
-        <w:t>A cidade de Piraju está situada às margens do Rio Paranapanema, proporcionando um ambiente propício para a vida aquática. A preservação desse ecossistema é crucial para a biodiversidade e a manutenção da vida na água, alinhando-se com os objetivos de conservação e sustentabilidad</w:t>
-      </w:r>
-      <w:r>
-        <w:rPr>
-          <w:rFonts w:ascii="Arial" w:hAnsi="Arial" w:cs="Arial"/>
-          <w:sz w:val="24"/>
-          <w:szCs w:val="24"/>
-        </w:rPr>
-        <w:t>e.</w:t>
-      </w:r>
-    </w:p>
-    <w:p>
-      <w:pPr>
-        <w:jc w:val="center"/>
-        <w:rPr>
-          <w:rFonts w:ascii="Arial" w:hAnsi="Arial" w:cs="Arial"/>
-          <w:sz w:val="24"/>
-          <w:szCs w:val="24"/>
-          <w:lang w:eastAsia="pt-BR"/>
-        </w:rPr>
-      </w:pPr>
-    </w:p>
-    <w:p>
-      <w:pPr>
-        <w:jc w:val="center"/>
-        <w:rPr>
-          <w:rFonts w:ascii="Arial" w:hAnsi="Arial" w:cs="Arial"/>
-          <w:sz w:val="24"/>
-          <w:szCs w:val="24"/>
-          <w:lang w:eastAsia="pt-BR"/>
-        </w:rPr>
-      </w:pPr>
-    </w:p>
-    <w:p>
-      <w:pPr>
-        <w:jc w:val="center"/>
-        <w:rPr>
-          <w:rFonts w:ascii="Arial" w:hAnsi="Arial" w:cs="Arial"/>
-          <w:b/>
-          <w:bCs/>
-          <w:sz w:val="24"/>
-          <w:szCs w:val="24"/>
-          <w:lang w:eastAsia="pt-BR"/>
-        </w:rPr>
-      </w:pPr>
-      <w:r>
-        <w:rPr>
-          <w:rFonts w:ascii="Arial" w:hAnsi="Arial" w:cs="Arial"/>
-          <w:b/>
-          <w:bCs/>
-          <w:sz w:val="24"/>
-          <w:szCs w:val="24"/>
-          <w:lang w:eastAsia="pt-BR"/>
-        </w:rPr>
-        <w:t>3. Saúde e Bem-estar</w:t>
-      </w:r>
-    </w:p>
-    <w:p>
-      <w:pPr>
-        <w:jc w:val="center"/>
-        <w:rPr>
-          <w:rFonts w:ascii="Arial" w:hAnsi="Arial" w:cs="Arial"/>
-          <w:sz w:val="24"/>
-          <w:szCs w:val="24"/>
-        </w:rPr>
-      </w:pPr>
-      <w:r>
-        <w:rPr>
-          <w:rFonts w:ascii="Arial" w:hAnsi="Arial" w:cs="Arial"/>
-          <w:sz w:val="24"/>
-          <w:szCs w:val="24"/>
-        </w:rPr>
-        <w:t>A disponibilidade de áreas naturais, como rios e paisagens, pode contribuir para o bem-estar da população local, oferecendo espaços para lazer, atividades ao ar livre e promoção da saúde menta</w:t>
-      </w:r>
-      <w:r>
-        <w:rPr>
-          <w:rFonts w:ascii="Arial" w:hAnsi="Arial" w:cs="Arial"/>
-          <w:sz w:val="24"/>
-          <w:szCs w:val="24"/>
-        </w:rPr>
-        <w:t>l.</w:t>
-      </w:r>
-    </w:p>
-    <w:p>
-      <w:pPr>
-        <w:jc w:val="center"/>
-        <w:rPr>
-          <w:rFonts w:ascii="Arial" w:hAnsi="Arial" w:cs="Arial"/>
-          <w:sz w:val="24"/>
-          <w:szCs w:val="24"/>
-          <w:lang w:eastAsia="pt-BR"/>
-        </w:rPr>
-      </w:pPr>
-    </w:p>
-    <w:p>
-      <w:pPr>
-        <w:spacing w:line="360" w:lineRule="auto"/>
-        <w:rPr>
-          <w:rFonts w:ascii="Arial" w:hAnsi="Arial" w:cs="Arial"/>
-          <w:b/>
-          <w:bCs/>
-          <w:sz w:val="24"/>
-          <w:szCs w:val="24"/>
-        </w:rPr>
-      </w:pPr>
-    </w:p>
-    <w:p>
-      <w:pPr>
-        <w:spacing w:line="360" w:lineRule="auto"/>
-        <w:rPr>
-          <w:rFonts w:ascii="Arial" w:hAnsi="Arial" w:cs="Arial"/>
-          <w:b/>
-          <w:bCs/>
-          <w:sz w:val="48"/>
-          <w:szCs w:val="48"/>
-        </w:rPr>
-      </w:pPr>
-      <w:r>
-        <w:rPr>
-          <w:rFonts w:ascii="Arial" w:hAnsi="Arial" w:cs="Arial"/>
-          <w:b/>
-          <w:bCs/>
-          <w:sz w:val="48"/>
-          <w:szCs w:val="48"/>
-        </w:rPr>
         <w:lastRenderedPageBreak/>
         <w:t>Como Piraju entrou na minha vida?</w:t>
       </w:r>
@@ -1869,25 +1677,7 @@
           <w:szCs w:val="24"/>
           <w:lang w:eastAsia="pt-BR"/>
         </w:rPr>
-        <w:t xml:space="preserve"> tudo o que conhecia, </w:t>
-      </w:r>
-      <w:r>
-        <w:rPr>
-          <w:rFonts w:ascii="Arial" w:hAnsi="Arial" w:cs="Arial"/>
-          <w:sz w:val="24"/>
-          <w:szCs w:val="24"/>
-          <w:lang w:eastAsia="pt-BR"/>
-        </w:rPr>
-        <w:t xml:space="preserve">família, </w:t>
-      </w:r>
-      <w:r>
-        <w:rPr>
-          <w:rFonts w:ascii="Arial" w:hAnsi="Arial" w:cs="Arial"/>
-          <w:sz w:val="24"/>
-          <w:szCs w:val="24"/>
-          <w:lang w:eastAsia="pt-BR"/>
-        </w:rPr>
-        <w:t>amigos, escola, e começar uma vida nova</w:t>
+        <w:t xml:space="preserve"> tudo o que conhecia, família, amigos, escola, e começar uma vida nova</w:t>
       </w:r>
       <w:r>
         <w:rPr>
@@ -1905,43 +1695,7 @@
           <w:szCs w:val="24"/>
           <w:lang w:eastAsia="pt-BR"/>
         </w:rPr>
-        <w:t xml:space="preserve"> exigiu uma capacidade de adaptação</w:t>
-      </w:r>
-      <w:r>
-        <w:rPr>
-          <w:rFonts w:ascii="Arial" w:hAnsi="Arial" w:cs="Arial"/>
-          <w:sz w:val="24"/>
-          <w:szCs w:val="24"/>
-          <w:lang w:eastAsia="pt-BR"/>
-        </w:rPr>
-        <w:t xml:space="preserve"> e maturidade</w:t>
-      </w:r>
-      <w:r>
-        <w:rPr>
-          <w:rFonts w:ascii="Arial" w:hAnsi="Arial" w:cs="Arial"/>
-          <w:sz w:val="24"/>
-          <w:szCs w:val="24"/>
-          <w:lang w:eastAsia="pt-BR"/>
-        </w:rPr>
-        <w:t xml:space="preserve"> que, na época, </w:t>
-      </w:r>
-      <w:r>
-        <w:rPr>
-          <w:rFonts w:ascii="Arial" w:hAnsi="Arial" w:cs="Arial"/>
-          <w:sz w:val="24"/>
-          <w:szCs w:val="24"/>
-          <w:lang w:eastAsia="pt-BR"/>
-        </w:rPr>
-        <w:t>parecia impossível de alcançar</w:t>
-      </w:r>
-      <w:r>
-        <w:rPr>
-          <w:rFonts w:ascii="Arial" w:hAnsi="Arial" w:cs="Arial"/>
-          <w:sz w:val="24"/>
-          <w:szCs w:val="24"/>
-          <w:lang w:eastAsia="pt-BR"/>
-        </w:rPr>
-        <w:t>.</w:t>
+        <w:t xml:space="preserve"> exigiu uma capacidade de adaptação e maturidade que, na época, parecia impossível de alcançar.</w:t>
       </w:r>
     </w:p>
     <w:p>
@@ -4252,6 +4006,7 @@
   <w:style w:type="character" w:default="1" w:styleId="Fontepargpadro">
     <w:name w:val="Default Paragraph Font"/>
     <w:uiPriority w:val="1"/>
+    <w:semiHidden/>
     <w:unhideWhenUsed/>
   </w:style>
   <w:style w:type="table" w:default="1" w:styleId="Tabelanormal">

</xml_diff>